<commit_message>
updated 12/6 IC IF compare
</commit_message>
<xml_diff>
--- a/Selection/PE-ROE 12-6更新.docx
+++ b/Selection/PE-ROE 12-6更新.docx
@@ -3307,8 +3307,6 @@
           </wp:inline>
         </w:drawing>
       </w:r>
-      <w:bookmarkStart w:id="0" w:name="_GoBack"/>
-      <w:bookmarkEnd w:id="0"/>
     </w:p>
     <w:p>
       <w:pPr>
@@ -3343,7 +3341,6 @@
         <w:ind w:rightChars="-162" w:right="-340"/>
         <w:rPr>
           <w:rStyle w:val="ab"/>
-          <w:rFonts w:hint="eastAsia"/>
           <w:bCs w:val="0"/>
         </w:rPr>
       </w:pPr>
@@ -3445,7 +3442,6 @@
         <w:ind w:rightChars="-162" w:right="-340"/>
         <w:rPr>
           <w:rStyle w:val="ab"/>
-          <w:rFonts w:hint="eastAsia"/>
           <w:b w:val="0"/>
           <w:bCs w:val="0"/>
           <w:sz w:val="18"/>
@@ -3716,6 +3712,258 @@
           <w:sz w:val="18"/>
         </w:rPr>
         <w:t>亿”，效果会更好</w:t>
+      </w:r>
+    </w:p>
+    <w:p>
+      <w:pPr>
+        <w:ind w:rightChars="-162" w:right="-340"/>
+        <w:rPr>
+          <w:rStyle w:val="ab"/>
+          <w:b w:val="0"/>
+          <w:bCs w:val="0"/>
+          <w:sz w:val="18"/>
+        </w:rPr>
+      </w:pPr>
+    </w:p>
+    <w:p>
+      <w:pPr>
+        <w:ind w:rightChars="-162" w:right="-340"/>
+        <w:rPr>
+          <w:rStyle w:val="ab"/>
+          <w:bCs w:val="0"/>
+          <w:sz w:val="18"/>
+        </w:rPr>
+      </w:pPr>
+      <w:r>
+        <w:rPr>
+          <w:rStyle w:val="ab"/>
+          <w:rFonts w:hint="eastAsia"/>
+          <w:bCs w:val="0"/>
+          <w:sz w:val="18"/>
+        </w:rPr>
+        <w:t>和期货对比</w:t>
+      </w:r>
+      <w:bookmarkStart w:id="0" w:name="_GoBack"/>
+      <w:bookmarkEnd w:id="0"/>
+    </w:p>
+    <w:p>
+      <w:pPr>
+        <w:ind w:rightChars="-162" w:right="-340"/>
+        <w:rPr>
+          <w:rStyle w:val="ab"/>
+          <w:rFonts w:hint="eastAsia"/>
+          <w:b w:val="0"/>
+          <w:bCs w:val="0"/>
+          <w:sz w:val="18"/>
+        </w:rPr>
+      </w:pPr>
+      <w:r>
+        <w:rPr>
+          <w:rStyle w:val="ab"/>
+          <w:rFonts w:hint="eastAsia"/>
+          <w:b w:val="0"/>
+          <w:bCs w:val="0"/>
+          <w:sz w:val="18"/>
+        </w:rPr>
+        <w:t>起始日期：</w:t>
+      </w:r>
+      <w:r>
+        <w:rPr>
+          <w:rStyle w:val="ab"/>
+          <w:rFonts w:hint="eastAsia"/>
+          <w:b w:val="0"/>
+          <w:bCs w:val="0"/>
+          <w:sz w:val="18"/>
+        </w:rPr>
+        <w:t>小盘对比</w:t>
+      </w:r>
+      <w:r>
+        <w:rPr>
+          <w:rStyle w:val="ab"/>
+          <w:rFonts w:hint="eastAsia"/>
+          <w:b w:val="0"/>
+          <w:bCs w:val="0"/>
+          <w:sz w:val="18"/>
+        </w:rPr>
+        <w:t>IC：2</w:t>
+      </w:r>
+      <w:r>
+        <w:rPr>
+          <w:rStyle w:val="ab"/>
+          <w:b w:val="0"/>
+          <w:bCs w:val="0"/>
+          <w:sz w:val="18"/>
+        </w:rPr>
+        <w:t>015</w:t>
+      </w:r>
+      <w:r>
+        <w:rPr>
+          <w:rStyle w:val="ab"/>
+          <w:rFonts w:hint="eastAsia"/>
+          <w:b w:val="0"/>
+          <w:bCs w:val="0"/>
+          <w:sz w:val="18"/>
+        </w:rPr>
+        <w:t>-</w:t>
+      </w:r>
+      <w:r>
+        <w:rPr>
+          <w:rStyle w:val="ab"/>
+          <w:b w:val="0"/>
+          <w:bCs w:val="0"/>
+          <w:sz w:val="18"/>
+        </w:rPr>
+        <w:t>04</w:t>
+      </w:r>
+      <w:r>
+        <w:rPr>
+          <w:rStyle w:val="ab"/>
+          <w:rFonts w:hint="eastAsia"/>
+          <w:b w:val="0"/>
+          <w:bCs w:val="0"/>
+          <w:sz w:val="18"/>
+        </w:rPr>
+        <w:t>-</w:t>
+      </w:r>
+      <w:r>
+        <w:rPr>
+          <w:rStyle w:val="ab"/>
+          <w:b w:val="0"/>
+          <w:bCs w:val="0"/>
+          <w:sz w:val="18"/>
+        </w:rPr>
+        <w:t>16</w:t>
+      </w:r>
+      <w:r>
+        <w:rPr>
+          <w:rStyle w:val="ab"/>
+          <w:rFonts w:hint="eastAsia"/>
+          <w:b w:val="0"/>
+          <w:bCs w:val="0"/>
+          <w:sz w:val="18"/>
+        </w:rPr>
+        <w:t>，</w:t>
+      </w:r>
+      <w:r>
+        <w:rPr>
+          <w:rStyle w:val="ab"/>
+          <w:rFonts w:hint="eastAsia"/>
+          <w:b w:val="0"/>
+          <w:bCs w:val="0"/>
+          <w:sz w:val="18"/>
+        </w:rPr>
+        <w:t>大盘对比</w:t>
+      </w:r>
+      <w:r>
+        <w:rPr>
+          <w:rStyle w:val="ab"/>
+          <w:rFonts w:hint="eastAsia"/>
+          <w:b w:val="0"/>
+          <w:bCs w:val="0"/>
+          <w:sz w:val="18"/>
+        </w:rPr>
+        <w:t>IF：</w:t>
+      </w:r>
+      <w:r>
+        <w:rPr>
+          <w:rStyle w:val="ab"/>
+          <w:b w:val="0"/>
+          <w:bCs w:val="0"/>
+          <w:sz w:val="18"/>
+        </w:rPr>
+        <w:t>2010-04-30</w:t>
+      </w:r>
+    </w:p>
+    <w:p>
+      <w:pPr>
+        <w:ind w:rightChars="-162" w:right="-340"/>
+        <w:rPr>
+          <w:rStyle w:val="ab"/>
+          <w:rFonts w:hint="eastAsia"/>
+          <w:b w:val="0"/>
+          <w:bCs w:val="0"/>
+          <w:sz w:val="18"/>
+        </w:rPr>
+      </w:pPr>
+      <w:r>
+        <w:rPr>
+          <w:noProof/>
+        </w:rPr>
+        <w:drawing>
+          <wp:inline distT="0" distB="0" distL="0" distR="0" wp14:anchorId="42D0BE2D" wp14:editId="46082D3B">
+            <wp:extent cx="2695903" cy="2050652"/>
+            <wp:effectExtent l="0" t="0" r="9525" b="6985"/>
+            <wp:docPr id="25" name="图片 25"/>
+            <wp:cNvGraphicFramePr>
+              <a:graphicFrameLocks xmlns:a="http://schemas.openxmlformats.org/drawingml/2006/main" noChangeAspect="1"/>
+            </wp:cNvGraphicFramePr>
+            <a:graphic xmlns:a="http://schemas.openxmlformats.org/drawingml/2006/main">
+              <a:graphicData uri="http://schemas.openxmlformats.org/drawingml/2006/picture">
+                <pic:pic xmlns:pic="http://schemas.openxmlformats.org/drawingml/2006/picture">
+                  <pic:nvPicPr>
+                    <pic:cNvPr id="1" name=""/>
+                    <pic:cNvPicPr/>
+                  </pic:nvPicPr>
+                  <pic:blipFill>
+                    <a:blip r:embed="rId30"/>
+                    <a:stretch>
+                      <a:fillRect/>
+                    </a:stretch>
+                  </pic:blipFill>
+                  <pic:spPr>
+                    <a:xfrm>
+                      <a:off x="0" y="0"/>
+                      <a:ext cx="2705297" cy="2057798"/>
+                    </a:xfrm>
+                    <a:prstGeom prst="rect">
+                      <a:avLst/>
+                    </a:prstGeom>
+                  </pic:spPr>
+                </pic:pic>
+              </a:graphicData>
+            </a:graphic>
+          </wp:inline>
+        </w:drawing>
+      </w:r>
+      <w:r>
+        <w:rPr>
+          <w:noProof/>
+        </w:rPr>
+        <w:drawing>
+          <wp:inline distT="0" distB="0" distL="0" distR="0" wp14:anchorId="26D5AD7F" wp14:editId="289D8DBB">
+            <wp:extent cx="2648310" cy="2039001"/>
+            <wp:effectExtent l="0" t="0" r="0" b="0"/>
+            <wp:docPr id="26" name="图片 26"/>
+            <wp:cNvGraphicFramePr>
+              <a:graphicFrameLocks xmlns:a="http://schemas.openxmlformats.org/drawingml/2006/main" noChangeAspect="1"/>
+            </wp:cNvGraphicFramePr>
+            <a:graphic xmlns:a="http://schemas.openxmlformats.org/drawingml/2006/main">
+              <a:graphicData uri="http://schemas.openxmlformats.org/drawingml/2006/picture">
+                <pic:pic xmlns:pic="http://schemas.openxmlformats.org/drawingml/2006/picture">
+                  <pic:nvPicPr>
+                    <pic:cNvPr id="1" name=""/>
+                    <pic:cNvPicPr/>
+                  </pic:nvPicPr>
+                  <pic:blipFill>
+                    <a:blip r:embed="rId31"/>
+                    <a:stretch>
+                      <a:fillRect/>
+                    </a:stretch>
+                  </pic:blipFill>
+                  <pic:spPr>
+                    <a:xfrm>
+                      <a:off x="0" y="0"/>
+                      <a:ext cx="2662313" cy="2049782"/>
+                    </a:xfrm>
+                    <a:prstGeom prst="rect">
+                      <a:avLst/>
+                    </a:prstGeom>
+                  </pic:spPr>
+                </pic:pic>
+              </a:graphicData>
+            </a:graphic>
+          </wp:inline>
+        </w:drawing>
       </w:r>
     </w:p>
     <w:sectPr>

</xml_diff>